<commit_message>
Update The Curse of Immortality (2nd).docx
</commit_message>
<xml_diff>
--- a/The Curse of Immortality (2nd).docx
+++ b/The Curse of Immortality (2nd).docx
@@ -293,9 +293,6 @@
       <w:pPr>
         <w:widowControl/>
         <w:jc w:val="left"/>
-        <w:rPr>
-          <w:rFonts w:hint="eastAsia"/>
-        </w:rPr>
       </w:pPr>
       <w:r>
         <w:br w:type="page"/>
@@ -858,26 +855,111 @@
           <w:rFonts w:ascii="Times New Roman" w:hAnsi="Times New Roman" w:cs="Times New Roman" w:hint="eastAsia"/>
           <w:sz w:val="24"/>
         </w:rPr>
-        <w:t xml:space="preserve"> is a moral and political satire,</w:t>
-      </w:r>
-      <w:r>
-        <w:rPr>
-          <w:rFonts w:ascii="Times New Roman" w:hAnsi="Times New Roman" w:cs="Times New Roman" w:hint="eastAsia"/>
+        <w:t xml:space="preserve"> is a moral and political satire, </w:t>
+      </w:r>
+      <w:r>
+        <w:rPr>
+          <w:rFonts w:ascii="Times New Roman" w:hAnsi="Times New Roman" w:cs="Times New Roman"/>
+          <w:sz w:val="24"/>
+        </w:rPr>
+        <w:t xml:space="preserve">the </w:t>
+      </w:r>
+      <w:proofErr w:type="spellStart"/>
+      <w:r>
+        <w:rPr>
+          <w:rFonts w:ascii="Times New Roman" w:hAnsi="Times New Roman" w:cs="Times New Roman"/>
+          <w:sz w:val="24"/>
+        </w:rPr>
+        <w:t>Struldbruggs</w:t>
+      </w:r>
+      <w:proofErr w:type="spellEnd"/>
+      <w:r>
+        <w:rPr>
+          <w:rFonts w:ascii="Times New Roman" w:hAnsi="Times New Roman" w:cs="Times New Roman"/>
+          <w:sz w:val="24"/>
+        </w:rPr>
+        <w:t xml:space="preserve"> embody the logical consequences of the desire for immortality. This desire is captured in the line: </w:t>
+      </w:r>
+      <w:r>
+        <w:rPr>
+          <w:rFonts w:ascii="Times New Roman" w:hAnsi="Times New Roman" w:cs="Times New Roman"/>
+          <w:sz w:val="24"/>
+        </w:rPr>
+        <w:t>“</w:t>
+      </w:r>
+      <w:r>
+        <w:rPr>
+          <w:rFonts w:ascii="Times New Roman" w:hAnsi="Times New Roman" w:cs="Times New Roman"/>
+          <w:sz w:val="24"/>
+        </w:rPr>
+        <w:t xml:space="preserve">every Man desired to put off Death for </w:t>
+      </w:r>
+      <w:proofErr w:type="spellStart"/>
+      <w:r>
+        <w:rPr>
+          <w:rFonts w:ascii="Times New Roman" w:hAnsi="Times New Roman" w:cs="Times New Roman"/>
+          <w:sz w:val="24"/>
+        </w:rPr>
+        <w:t>sometime</w:t>
+      </w:r>
+      <w:proofErr w:type="spellEnd"/>
+      <w:r>
+        <w:rPr>
+          <w:rFonts w:ascii="Times New Roman" w:hAnsi="Times New Roman" w:cs="Times New Roman"/>
+          <w:sz w:val="24"/>
+        </w:rPr>
+        <w:t xml:space="preserve"> longer ... and he rarely heard of any Man who died willingly, except he </w:t>
+      </w:r>
+      <w:proofErr w:type="gramStart"/>
+      <w:r>
+        <w:rPr>
+          <w:rFonts w:ascii="Times New Roman" w:hAnsi="Times New Roman" w:cs="Times New Roman"/>
+          <w:sz w:val="24"/>
+        </w:rPr>
+        <w:t>were</w:t>
+      </w:r>
+      <w:proofErr w:type="gramEnd"/>
+      <w:r>
+        <w:rPr>
+          <w:rFonts w:ascii="Times New Roman" w:hAnsi="Times New Roman" w:cs="Times New Roman"/>
+          <w:sz w:val="24"/>
+        </w:rPr>
+        <w:t xml:space="preserve"> incited by the Extremity of Grief or Torture.</w:t>
+      </w:r>
+      <w:r>
+        <w:rPr>
+          <w:rFonts w:ascii="Times New Roman" w:hAnsi="Times New Roman" w:cs="Times New Roman"/>
+          <w:sz w:val="24"/>
+        </w:rPr>
+        <w:t>”</w:t>
+      </w:r>
+      <w:r>
+        <w:rPr>
+          <w:rStyle w:val="a9"/>
+          <w:rFonts w:ascii="Times New Roman" w:hAnsi="Times New Roman" w:cs="Times New Roman"/>
+          <w:sz w:val="24"/>
+        </w:rPr>
+        <w:footnoteReference w:id="4"/>
+      </w:r>
+      <w:r>
+        <w:rPr>
+          <w:rStyle w:val="a9"/>
+          <w:rFonts w:ascii="Times New Roman" w:hAnsi="Times New Roman" w:cs="Times New Roman"/>
           <w:sz w:val="24"/>
         </w:rPr>
         <w:t xml:space="preserve"> </w:t>
       </w:r>
       <w:r>
         <w:rPr>
-          <w:rFonts w:ascii="Times New Roman" w:hAnsi="Times New Roman" w:cs="Times New Roman" w:hint="eastAsia"/>
-          <w:sz w:val="24"/>
-        </w:rPr>
-        <w:t xml:space="preserve">the </w:t>
+          <w:rFonts w:ascii="Times New Roman" w:hAnsi="Times New Roman" w:cs="Times New Roman"/>
+          <w:sz w:val="24"/>
+        </w:rPr>
+        <w:t xml:space="preserve">The longing to extend life is an inherently irrational aspect of humanity, resulting in a state of suffering marked by deteriorating health, social isolation, and unending misery, as seen with the </w:t>
       </w:r>
       <w:proofErr w:type="spellStart"/>
       <w:r>
         <w:rPr>
-          <w:rFonts w:ascii="Times New Roman" w:hAnsi="Times New Roman" w:cs="Times New Roman" w:hint="eastAsia"/>
+          <w:rFonts w:ascii="Times New Roman" w:hAnsi="Times New Roman" w:cs="Times New Roman"/>
           <w:sz w:val="24"/>
         </w:rPr>
         <w:t>Struldbruggs</w:t>
@@ -885,236 +967,10 @@
       <w:proofErr w:type="spellEnd"/>
       <w:r>
         <w:rPr>
-          <w:rFonts w:ascii="Times New Roman" w:hAnsi="Times New Roman" w:cs="Times New Roman" w:hint="eastAsia"/>
-          <w:sz w:val="24"/>
-        </w:rPr>
-        <w:t xml:space="preserve"> </w:t>
-      </w:r>
-      <w:r>
-        <w:rPr>
-          <w:rFonts w:ascii="Times New Roman" w:hAnsi="Times New Roman" w:cs="Times New Roman"/>
-          <w:sz w:val="24"/>
-        </w:rPr>
-        <w:t>“</w:t>
-      </w:r>
-      <w:r>
-        <w:rPr>
-          <w:rFonts w:ascii="Times New Roman" w:hAnsi="Times New Roman" w:cs="Times New Roman" w:hint="eastAsia"/>
-          <w:sz w:val="24"/>
-        </w:rPr>
-        <w:t>represent the logical consequences attendant on the granting of such a wish</w:t>
-      </w:r>
-      <w:r>
-        <w:rPr>
-          <w:rFonts w:ascii="Times New Roman" w:hAnsi="Times New Roman" w:cs="Times New Roman"/>
-          <w:sz w:val="24"/>
-        </w:rPr>
-        <w:t>”</w:t>
-      </w:r>
-      <w:r>
-        <w:rPr>
-          <w:rStyle w:val="a9"/>
-          <w:rFonts w:ascii="Times New Roman" w:hAnsi="Times New Roman" w:cs="Times New Roman"/>
-          <w:sz w:val="24"/>
-        </w:rPr>
-        <w:footnoteReference w:id="4"/>
-      </w:r>
-      <w:r>
-        <w:rPr>
-          <w:rFonts w:ascii="Times New Roman" w:hAnsi="Times New Roman" w:cs="Times New Roman" w:hint="eastAsia"/>
-          <w:sz w:val="24"/>
-        </w:rPr>
-        <w:t>. This wish is evi</w:t>
-      </w:r>
-      <w:r>
-        <w:rPr>
-          <w:rFonts w:ascii="Times New Roman" w:hAnsi="Times New Roman" w:cs="Times New Roman"/>
-          <w:sz w:val="24"/>
-        </w:rPr>
-        <w:t>dent in the</w:t>
-      </w:r>
-      <w:r>
-        <w:rPr>
-          <w:rFonts w:ascii="Times New Roman" w:hAnsi="Times New Roman" w:cs="Times New Roman" w:hint="eastAsia"/>
-          <w:sz w:val="24"/>
-        </w:rPr>
-        <w:t xml:space="preserve"> line: </w:t>
-      </w:r>
-      <w:r>
-        <w:rPr>
-          <w:rFonts w:ascii="Times New Roman" w:hAnsi="Times New Roman" w:cs="Times New Roman"/>
-          <w:sz w:val="24"/>
-        </w:rPr>
-        <w:t>“</w:t>
-      </w:r>
-      <w:r>
-        <w:rPr>
-          <w:rFonts w:ascii="Times New Roman" w:hAnsi="Times New Roman" w:cs="Times New Roman" w:hint="eastAsia"/>
-          <w:sz w:val="24"/>
-        </w:rPr>
-        <w:t xml:space="preserve">every Man desired to put off Death for </w:t>
-      </w:r>
-      <w:proofErr w:type="spellStart"/>
-      <w:r>
-        <w:rPr>
-          <w:rFonts w:ascii="Times New Roman" w:hAnsi="Times New Roman" w:cs="Times New Roman" w:hint="eastAsia"/>
-          <w:sz w:val="24"/>
-        </w:rPr>
-        <w:t>sometime</w:t>
-      </w:r>
-      <w:proofErr w:type="spellEnd"/>
-      <w:r>
-        <w:rPr>
-          <w:rFonts w:ascii="Times New Roman" w:hAnsi="Times New Roman" w:cs="Times New Roman" w:hint="eastAsia"/>
-          <w:sz w:val="24"/>
-        </w:rPr>
-        <w:t xml:space="preserve"> longer </w:t>
-      </w:r>
-      <w:r>
-        <w:rPr>
-          <w:rFonts w:ascii="Times New Roman" w:hAnsi="Times New Roman" w:cs="Times New Roman"/>
-          <w:sz w:val="24"/>
-        </w:rPr>
-        <w:t>…</w:t>
-      </w:r>
-      <w:r>
-        <w:rPr>
-          <w:rFonts w:ascii="Times New Roman" w:hAnsi="Times New Roman" w:cs="Times New Roman" w:hint="eastAsia"/>
-          <w:sz w:val="24"/>
-        </w:rPr>
-        <w:t xml:space="preserve"> and he rarely heard of any Man who died willingly, except he </w:t>
-      </w:r>
-      <w:proofErr w:type="gramStart"/>
-      <w:r>
-        <w:rPr>
-          <w:rFonts w:ascii="Times New Roman" w:hAnsi="Times New Roman" w:cs="Times New Roman" w:hint="eastAsia"/>
-          <w:sz w:val="24"/>
-        </w:rPr>
-        <w:t>were</w:t>
-      </w:r>
-      <w:proofErr w:type="gramEnd"/>
-      <w:r>
-        <w:rPr>
-          <w:rFonts w:ascii="Times New Roman" w:hAnsi="Times New Roman" w:cs="Times New Roman" w:hint="eastAsia"/>
-          <w:sz w:val="24"/>
-        </w:rPr>
-        <w:t xml:space="preserve"> incited by the Extremity of Grief or Torture.</w:t>
-      </w:r>
-      <w:r>
-        <w:rPr>
-          <w:rFonts w:ascii="Times New Roman" w:hAnsi="Times New Roman" w:cs="Times New Roman"/>
-          <w:sz w:val="24"/>
-        </w:rPr>
-        <w:t>”</w:t>
-      </w:r>
-      <w:r>
-        <w:rPr>
-          <w:rStyle w:val="a9"/>
-          <w:rFonts w:ascii="Times New Roman" w:hAnsi="Times New Roman" w:cs="Times New Roman"/>
-          <w:sz w:val="24"/>
-        </w:rPr>
-        <w:footnoteReference w:id="5"/>
-      </w:r>
-      <w:r>
-        <w:rPr>
-          <w:rFonts w:ascii="Times New Roman" w:hAnsi="Times New Roman" w:cs="Times New Roman" w:hint="eastAsia"/>
-          <w:sz w:val="24"/>
-        </w:rPr>
-        <w:t xml:space="preserve">This kind of desire to live </w:t>
-      </w:r>
-      <w:r>
-        <w:rPr>
-          <w:rFonts w:ascii="Times New Roman" w:hAnsi="Times New Roman" w:cs="Times New Roman"/>
-          <w:sz w:val="24"/>
-        </w:rPr>
-        <w:t>“</w:t>
-      </w:r>
-      <w:r>
-        <w:rPr>
-          <w:rFonts w:ascii="Times New Roman" w:hAnsi="Times New Roman" w:cs="Times New Roman" w:hint="eastAsia"/>
-          <w:sz w:val="24"/>
-        </w:rPr>
-        <w:t>or sometime longer</w:t>
-      </w:r>
-      <w:r>
-        <w:rPr>
-          <w:rFonts w:ascii="Times New Roman" w:hAnsi="Times New Roman" w:cs="Times New Roman"/>
-          <w:sz w:val="24"/>
-        </w:rPr>
-        <w:t>”</w:t>
-      </w:r>
-      <w:r>
-        <w:rPr>
-          <w:rFonts w:ascii="Times New Roman" w:hAnsi="Times New Roman" w:cs="Times New Roman" w:hint="eastAsia"/>
-          <w:sz w:val="24"/>
-        </w:rPr>
-        <w:t xml:space="preserve"> </w:t>
-      </w:r>
-      <w:r>
-        <w:rPr>
-          <w:rFonts w:ascii="Times New Roman" w:hAnsi="Times New Roman" w:cs="Times New Roman"/>
-          <w:sz w:val="24"/>
-        </w:rPr>
-        <w:t>“</w:t>
-      </w:r>
-      <w:r>
-        <w:rPr>
-          <w:rFonts w:ascii="Times New Roman" w:hAnsi="Times New Roman" w:cs="Times New Roman" w:hint="eastAsia"/>
-          <w:sz w:val="24"/>
-        </w:rPr>
-        <w:t>is an aspect of the irrational in man</w:t>
-      </w:r>
-      <w:r>
-        <w:rPr>
-          <w:rFonts w:ascii="Times New Roman" w:hAnsi="Times New Roman" w:cs="Times New Roman"/>
-          <w:sz w:val="24"/>
-        </w:rPr>
-        <w:t>”</w:t>
-      </w:r>
-      <w:r>
-        <w:rPr>
-          <w:rStyle w:val="a9"/>
-          <w:rFonts w:ascii="Times New Roman" w:hAnsi="Times New Roman" w:cs="Times New Roman"/>
-          <w:sz w:val="24"/>
-        </w:rPr>
-        <w:footnoteReference w:id="6"/>
-      </w:r>
-      <w:r>
-        <w:rPr>
-          <w:rFonts w:ascii="Times New Roman" w:hAnsi="Times New Roman" w:cs="Times New Roman" w:hint="eastAsia"/>
-          <w:sz w:val="24"/>
-        </w:rPr>
-        <w:t xml:space="preserve">, </w:t>
-      </w:r>
-      <w:r>
-        <w:rPr>
-          <w:rFonts w:ascii="Times New Roman" w:hAnsi="Times New Roman" w:cs="Times New Roman"/>
-          <w:sz w:val="24"/>
-        </w:rPr>
-        <w:t>leading to a</w:t>
-      </w:r>
-      <w:r>
-        <w:rPr>
-          <w:rFonts w:ascii="Times New Roman" w:hAnsi="Times New Roman" w:cs="Times New Roman"/>
-          <w:sz w:val="24"/>
-        </w:rPr>
-        <w:t xml:space="preserve"> perpetual state of suffering marked by deteriorating physical and mental health, social isolation, and unending misery, as the </w:t>
-      </w:r>
-      <w:proofErr w:type="spellStart"/>
-      <w:r>
-        <w:rPr>
-          <w:rFonts w:ascii="Times New Roman" w:hAnsi="Times New Roman" w:cs="Times New Roman"/>
-          <w:sz w:val="24"/>
-        </w:rPr>
-        <w:t>Struldbruggs</w:t>
-      </w:r>
-      <w:proofErr w:type="spellEnd"/>
-      <w:r>
-        <w:rPr>
-          <w:rFonts w:ascii="Times New Roman" w:hAnsi="Times New Roman" w:cs="Times New Roman"/>
-          <w:sz w:val="24"/>
-        </w:rPr>
-        <w:t xml:space="preserve"> exemplify. This obsession with longevity ultimately strips life of meaning and leaves them in a condition far worse than death, incapable of finding satisfaction or purpose.</w:t>
+          <w:rFonts w:ascii="Times New Roman" w:hAnsi="Times New Roman" w:cs="Times New Roman"/>
+          <w:sz w:val="24"/>
+        </w:rPr>
+        <w:t>. This obsession with longevity ultimately robs life of meaning, leaving them in a state worse than death, devoid of purpose or satisfaction.</w:t>
       </w:r>
     </w:p>
     <w:p>
@@ -1174,7 +1030,7 @@
         <w:ind w:firstLineChars="200" w:firstLine="480"/>
         <w:jc w:val="left"/>
         <w:rPr>
-          <w:rFonts w:ascii="Times New Roman" w:hAnsi="Times New Roman" w:cs="Times New Roman" w:hint="eastAsia"/>
+          <w:rFonts w:ascii="Times New Roman" w:hAnsi="Times New Roman" w:cs="Times New Roman"/>
           <w:sz w:val="24"/>
         </w:rPr>
       </w:pPr>
@@ -1213,7 +1069,15 @@
           <w:rFonts w:ascii="Times New Roman" w:hAnsi="Times New Roman" w:cs="Times New Roman"/>
           <w:sz w:val="24"/>
         </w:rPr>
-        <w:t xml:space="preserve"> teaches us that living forever does not guarantee a meaningful life. As mortals who have not been cursed with immortality, we can </w:t>
+        <w:t xml:space="preserve"> teaches us that living forever does </w:t>
+      </w:r>
+      <w:r>
+        <w:rPr>
+          <w:rFonts w:ascii="Times New Roman" w:hAnsi="Times New Roman" w:cs="Times New Roman"/>
+          <w:sz w:val="24"/>
+        </w:rPr>
+        <w:lastRenderedPageBreak/>
+        <w:t xml:space="preserve">not guarantee a meaningful life. As mortals who have not been cursed with immortality, we can </w:t>
       </w:r>
       <w:r>
         <w:rPr>
@@ -1285,16 +1149,59 @@
         <w:ind w:firstLineChars="200" w:firstLine="480"/>
         <w:jc w:val="left"/>
         <w:rPr>
+          <w:rFonts w:ascii="Times New Roman" w:hAnsi="Times New Roman" w:cs="Times New Roman"/>
+          <w:sz w:val="24"/>
+        </w:rPr>
+      </w:pPr>
+      <w:r>
+        <w:rPr>
+          <w:rFonts w:ascii="Times New Roman" w:hAnsi="Times New Roman" w:cs="Times New Roman"/>
+          <w:sz w:val="24"/>
+        </w:rPr>
+        <w:t xml:space="preserve">Firstly, recognizing death as an inevitable natural law can liberate us from fear, transforming it into a driving force that compels us to seek our own meaning in life. As Freud suggests, </w:t>
+      </w:r>
+      <w:r>
+        <w:rPr>
+          <w:rFonts w:ascii="Times New Roman" w:hAnsi="Times New Roman" w:cs="Times New Roman"/>
+          <w:sz w:val="24"/>
+        </w:rPr>
+        <w:t>“</w:t>
+      </w:r>
+      <w:r>
+        <w:rPr>
+          <w:rFonts w:ascii="Times New Roman" w:hAnsi="Times New Roman" w:cs="Times New Roman"/>
+          <w:sz w:val="24"/>
+        </w:rPr>
+        <w:t>we are all ultimately in thrall to Thanatos, or the death drive</w:t>
+      </w:r>
+      <w:r>
+        <w:rPr>
           <w:rFonts w:ascii="Times New Roman" w:hAnsi="Times New Roman" w:cs="Times New Roman" w:hint="eastAsia"/>
           <w:sz w:val="24"/>
         </w:rPr>
-      </w:pPr>
-      <w:r>
-        <w:rPr>
-          <w:rFonts w:ascii="Times New Roman" w:hAnsi="Times New Roman" w:cs="Times New Roman"/>
-          <w:sz w:val="24"/>
-        </w:rPr>
-        <w:t xml:space="preserve">Firstly, recognizing death as an inevitable natural law can liberate us from fear, transforming it into a driving force that compels us to seek our own meaning in life. As Freud suggests, </w:t>
+        <w:t>.</w:t>
+      </w:r>
+      <w:r>
+        <w:rPr>
+          <w:rFonts w:ascii="Times New Roman" w:hAnsi="Times New Roman" w:cs="Times New Roman"/>
+          <w:sz w:val="24"/>
+        </w:rPr>
+        <w:t>”</w:t>
+      </w:r>
+      <w:r>
+        <w:rPr>
+          <w:rStyle w:val="a9"/>
+          <w:rFonts w:ascii="Times New Roman" w:hAnsi="Times New Roman" w:cs="Times New Roman"/>
+          <w:sz w:val="24"/>
+        </w:rPr>
+        <w:footnoteReference w:id="5"/>
+      </w:r>
+      <w:r>
+        <w:rPr>
+          <w:rFonts w:ascii="Times New Roman" w:hAnsi="Times New Roman" w:cs="Times New Roman"/>
+          <w:sz w:val="24"/>
+        </w:rPr>
+        <w:t xml:space="preserve"> Living with the awareness of mortality brings </w:t>
       </w:r>
       <w:r>
         <w:rPr>
@@ -1308,14 +1215,21 @@
           <w:rFonts w:ascii="Times New Roman" w:hAnsi="Times New Roman" w:cs="Times New Roman"/>
           <w:sz w:val="24"/>
         </w:rPr>
-        <w:t>we are all ultimately in thrall to Thanatos, or the death drive</w:t>
-      </w:r>
-      <w:r>
-        <w:rPr>
-          <w:rFonts w:ascii="Times New Roman" w:hAnsi="Times New Roman" w:cs="Times New Roman" w:hint="eastAsia"/>
-          <w:sz w:val="24"/>
-        </w:rPr>
-        <w:t>.</w:t>
+        <w:t xml:space="preserve">realism, irony, and truthfulness, </w:t>
+      </w:r>
+      <w:r>
+        <w:rPr>
+          <w:rFonts w:ascii="Times New Roman" w:hAnsi="Times New Roman" w:cs="Times New Roman"/>
+          <w:sz w:val="24"/>
+        </w:rPr>
+        <w:t xml:space="preserve">and </w:t>
+      </w:r>
+      <w:r>
+        <w:rPr>
+          <w:rFonts w:ascii="Times New Roman" w:hAnsi="Times New Roman" w:cs="Times New Roman"/>
+          <w:sz w:val="24"/>
+        </w:rPr>
+        <w:t>a chastening sense of our finitude and fragility.</w:t>
       </w:r>
       <w:r>
         <w:rPr>
@@ -1330,57 +1244,7 @@
           <w:rFonts w:ascii="Times New Roman" w:hAnsi="Times New Roman" w:cs="Times New Roman"/>
           <w:sz w:val="24"/>
         </w:rPr>
-        <w:footnoteReference w:id="7"/>
-      </w:r>
-      <w:r>
-        <w:rPr>
-          <w:rFonts w:ascii="Times New Roman" w:hAnsi="Times New Roman" w:cs="Times New Roman"/>
-          <w:sz w:val="24"/>
-        </w:rPr>
-        <w:t xml:space="preserve"> Living with the awareness of mortality brings </w:t>
-      </w:r>
-      <w:r>
-        <w:rPr>
-          <w:rFonts w:ascii="Times New Roman" w:hAnsi="Times New Roman" w:cs="Times New Roman"/>
-          <w:sz w:val="24"/>
-        </w:rPr>
-        <w:t>“</w:t>
-      </w:r>
-      <w:r>
-        <w:rPr>
-          <w:rFonts w:ascii="Times New Roman" w:hAnsi="Times New Roman" w:cs="Times New Roman"/>
-          <w:sz w:val="24"/>
-        </w:rPr>
-        <w:t xml:space="preserve">realism, irony, and truthfulness, </w:t>
-      </w:r>
-      <w:r>
-        <w:rPr>
-          <w:rFonts w:ascii="Times New Roman" w:hAnsi="Times New Roman" w:cs="Times New Roman"/>
-          <w:sz w:val="24"/>
-        </w:rPr>
-        <w:t xml:space="preserve">and </w:t>
-      </w:r>
-      <w:r>
-        <w:rPr>
-          <w:rFonts w:ascii="Times New Roman" w:hAnsi="Times New Roman" w:cs="Times New Roman"/>
-          <w:sz w:val="24"/>
-        </w:rPr>
-        <w:t>a chastening sense of our finitude and fragility.</w:t>
-      </w:r>
-      <w:r>
-        <w:rPr>
-          <w:rFonts w:ascii="Times New Roman" w:hAnsi="Times New Roman" w:cs="Times New Roman"/>
-          <w:sz w:val="24"/>
-        </w:rPr>
-        <w:t>”</w:t>
-      </w:r>
-      <w:r>
-        <w:rPr>
-          <w:rStyle w:val="a9"/>
-          <w:rFonts w:ascii="Times New Roman" w:hAnsi="Times New Roman" w:cs="Times New Roman"/>
-          <w:sz w:val="24"/>
-        </w:rPr>
-        <w:footnoteReference w:id="8"/>
+        <w:footnoteReference w:id="6"/>
       </w:r>
       <w:r>
         <w:rPr>
@@ -1509,36 +1373,43 @@
           <w:rFonts w:ascii="Times New Roman" w:hAnsi="Times New Roman" w:cs="Times New Roman"/>
           <w:sz w:val="24"/>
         </w:rPr>
+        <w:t xml:space="preserve">Furthermore, death starkly reveals our limitations, showing us that living well requires aligning our needs with those of others. </w:t>
+      </w:r>
+      <w:r>
+        <w:rPr>
+          <w:rFonts w:ascii="Times New Roman" w:hAnsi="Times New Roman" w:cs="Times New Roman" w:hint="eastAsia"/>
+          <w:sz w:val="24"/>
+        </w:rPr>
+        <w:t>W</w:t>
+      </w:r>
+      <w:r>
+        <w:rPr>
+          <w:rFonts w:ascii="Times New Roman" w:hAnsi="Times New Roman" w:cs="Times New Roman"/>
+          <w:sz w:val="24"/>
+        </w:rPr>
+        <w:t>hether by listening attentively to a friend</w:t>
+      </w:r>
+      <w:r>
+        <w:rPr>
+          <w:rFonts w:ascii="Times New Roman" w:hAnsi="Times New Roman" w:cs="Times New Roman"/>
+          <w:sz w:val="24"/>
+        </w:rPr>
+        <w:t>’</w:t>
+      </w:r>
+      <w:r>
+        <w:rPr>
+          <w:rFonts w:ascii="Times New Roman" w:hAnsi="Times New Roman" w:cs="Times New Roman"/>
+          <w:sz w:val="24"/>
+        </w:rPr>
+        <w:t xml:space="preserve">s concerns or volunteering for a cause we believe in, we find fulfillment by fostering reciprocal bonds, offering compassion, and practicing humility in our daily </w:t>
+      </w:r>
+      <w:r>
+        <w:rPr>
+          <w:rFonts w:ascii="Times New Roman" w:hAnsi="Times New Roman" w:cs="Times New Roman"/>
+          <w:sz w:val="24"/>
+        </w:rPr>
         <w:lastRenderedPageBreak/>
-        <w:t xml:space="preserve">Furthermore, death starkly reveals our limitations, showing us that living well requires aligning our needs with those of others. </w:t>
-      </w:r>
-      <w:r>
-        <w:rPr>
-          <w:rFonts w:ascii="Times New Roman" w:hAnsi="Times New Roman" w:cs="Times New Roman" w:hint="eastAsia"/>
-          <w:sz w:val="24"/>
-        </w:rPr>
-        <w:t>W</w:t>
-      </w:r>
-      <w:r>
-        <w:rPr>
-          <w:rFonts w:ascii="Times New Roman" w:hAnsi="Times New Roman" w:cs="Times New Roman"/>
-          <w:sz w:val="24"/>
-        </w:rPr>
-        <w:t>hether by listening attentively to a friend</w:t>
-      </w:r>
-      <w:r>
-        <w:rPr>
-          <w:rFonts w:ascii="Times New Roman" w:hAnsi="Times New Roman" w:cs="Times New Roman"/>
-          <w:sz w:val="24"/>
-        </w:rPr>
-        <w:t>’</w:t>
-      </w:r>
-      <w:r>
-        <w:rPr>
-          <w:rFonts w:ascii="Times New Roman" w:hAnsi="Times New Roman" w:cs="Times New Roman"/>
-          <w:sz w:val="24"/>
-        </w:rPr>
-        <w:t>s concerns or volunteering for a cause we believe in, we find fulfillment by fostering reciprocal bonds, offering compassion, and practicing humility in our daily interactions. By doing so, we create a purposeful life that transcends mere personal pursuits.</w:t>
+        <w:t>interactions. By doing so, we create a purposeful life that transcends mere personal pursuits.</w:t>
       </w:r>
     </w:p>
     <w:p>
@@ -2250,9 +2121,72 @@
   <w:footnote w:id="4">
     <w:p>
       <w:pPr>
-        <w:widowControl/>
         <w:ind w:firstLineChars="200" w:firstLine="400"/>
-        <w:jc w:val="left"/>
+        <w:rPr>
+          <w:rFonts w:ascii="Times New Roman" w:eastAsia="宋体" w:hAnsi="Times New Roman" w:cs="Times New Roman" w:hint="eastAsia"/>
+          <w:color w:val="467886" w:themeColor="hyperlink"/>
+          <w:kern w:val="0"/>
+          <w:sz w:val="20"/>
+          <w:szCs w:val="20"/>
+          <w:u w:val="single"/>
+          <w14:ligatures w14:val="none"/>
+        </w:rPr>
+      </w:pPr>
+      <w:r>
+        <w:rPr>
+          <w:rStyle w:val="a9"/>
+          <w:rFonts w:ascii="Times New Roman" w:hAnsi="Times New Roman" w:cs="Times New Roman"/>
+          <w:sz w:val="20"/>
+          <w:szCs w:val="20"/>
+        </w:rPr>
+        <w:footnoteRef/>
+      </w:r>
+      <w:r>
+        <w:rPr>
+          <w:rFonts w:ascii="Times New Roman" w:hAnsi="Times New Roman" w:cs="Times New Roman"/>
+          <w:sz w:val="20"/>
+          <w:szCs w:val="20"/>
+        </w:rPr>
+        <w:t xml:space="preserve"> </w:t>
+      </w:r>
+      <w:r>
+        <w:rPr>
+          <w:rFonts w:ascii="Times New Roman" w:hAnsi="Times New Roman" w:cs="Times New Roman"/>
+          <w:color w:val="333333"/>
+          <w:sz w:val="20"/>
+          <w:szCs w:val="20"/>
+          <w:shd w:val="clear" w:color="auto" w:fill="FFFFFF"/>
+        </w:rPr>
+        <w:t>Swift</w:t>
+      </w:r>
+      <w:r>
+        <w:rPr>
+          <w:rFonts w:ascii="Times New Roman" w:hAnsi="Times New Roman" w:cs="Times New Roman" w:hint="eastAsia"/>
+          <w:color w:val="333333"/>
+          <w:sz w:val="20"/>
+          <w:szCs w:val="20"/>
+          <w:shd w:val="clear" w:color="auto" w:fill="FFFFFF"/>
+        </w:rPr>
+        <w:t>,</w:t>
+      </w:r>
+      <w:r>
+        <w:rPr>
+          <w:rFonts w:ascii="Times New Roman" w:hAnsi="Times New Roman" w:cs="Times New Roman"/>
+          <w:color w:val="333333"/>
+          <w:sz w:val="20"/>
+          <w:szCs w:val="20"/>
+          <w:shd w:val="clear" w:color="auto" w:fill="FFFFFF"/>
+        </w:rPr>
+        <w:t xml:space="preserve"> 139.</w:t>
+      </w:r>
+    </w:p>
+  </w:footnote>
+  <w:footnote w:id="5">
+    <w:p>
+      <w:pPr>
+        <w:pStyle w:val="a7"/>
+        <w:snapToGrid/>
+        <w:ind w:firstLineChars="200" w:firstLine="400"/>
         <w:rPr>
           <w:rFonts w:ascii="Times New Roman" w:eastAsia="宋体" w:hAnsi="Times New Roman" w:cs="Times New Roman"/>
           <w:kern w:val="0"/>
@@ -2286,9 +2220,51 @@
           <w:szCs w:val="20"/>
           <w14:ligatures w14:val="none"/>
         </w:rPr>
-        <w:t xml:space="preserve">J. Leeds </w:t>
-      </w:r>
-      <w:proofErr w:type="spellStart"/>
+        <w:t>Terry Eagleton, The Meaning of Life: A Very Short Introduction (Oxford: Oxford University Press, 2008), 61.</w:t>
+      </w:r>
+    </w:p>
+    <w:p>
+      <w:pPr>
+        <w:pStyle w:val="a7"/>
+        <w:snapToGrid/>
+        <w:ind w:firstLineChars="200" w:firstLine="400"/>
+        <w:rPr>
+          <w:rFonts w:ascii="Times New Roman" w:hAnsi="Times New Roman" w:cs="Times New Roman"/>
+          <w:sz w:val="20"/>
+          <w:szCs w:val="20"/>
+        </w:rPr>
+      </w:pPr>
+    </w:p>
+  </w:footnote>
+  <w:footnote w:id="6">
+    <w:p>
+      <w:pPr>
+        <w:pStyle w:val="a7"/>
+        <w:snapToGrid/>
+        <w:ind w:firstLineChars="200" w:firstLine="400"/>
+        <w:rPr>
+          <w:rFonts w:ascii="Times New Roman" w:hAnsi="Times New Roman" w:cs="Times New Roman"/>
+          <w:sz w:val="20"/>
+          <w:szCs w:val="20"/>
+        </w:rPr>
+      </w:pPr>
+      <w:r>
+        <w:rPr>
+          <w:rStyle w:val="a9"/>
+          <w:rFonts w:ascii="Times New Roman" w:hAnsi="Times New Roman" w:cs="Times New Roman"/>
+          <w:sz w:val="20"/>
+          <w:szCs w:val="20"/>
+        </w:rPr>
+        <w:footnoteRef/>
+      </w:r>
+      <w:r>
+        <w:rPr>
+          <w:rFonts w:ascii="Times New Roman" w:hAnsi="Times New Roman" w:cs="Times New Roman"/>
+          <w:sz w:val="20"/>
+          <w:szCs w:val="20"/>
+        </w:rPr>
+        <w:t xml:space="preserve"> </w:t>
+      </w:r>
       <w:r>
         <w:rPr>
           <w:rFonts w:ascii="Times New Roman" w:eastAsia="宋体" w:hAnsi="Times New Roman" w:cs="Times New Roman"/>
@@ -2297,430 +2273,7 @@
           <w:szCs w:val="20"/>
           <w14:ligatures w14:val="none"/>
         </w:rPr>
-        <w:t>Barroll</w:t>
-      </w:r>
-      <w:proofErr w:type="spellEnd"/>
-      <w:r>
-        <w:rPr>
-          <w:rFonts w:ascii="Times New Roman" w:eastAsia="宋体" w:hAnsi="Times New Roman" w:cs="Times New Roman"/>
-          <w:kern w:val="0"/>
-          <w:sz w:val="20"/>
-          <w:szCs w:val="20"/>
-          <w14:ligatures w14:val="none"/>
-        </w:rPr>
-        <w:t xml:space="preserve">. “Gulliver and the </w:t>
-      </w:r>
-      <w:proofErr w:type="spellStart"/>
-      <w:r>
-        <w:rPr>
-          <w:rFonts w:ascii="Times New Roman" w:eastAsia="宋体" w:hAnsi="Times New Roman" w:cs="Times New Roman"/>
-          <w:kern w:val="0"/>
-          <w:sz w:val="20"/>
-          <w:szCs w:val="20"/>
-          <w14:ligatures w14:val="none"/>
-        </w:rPr>
-        <w:t>Struldbruggs</w:t>
-      </w:r>
-      <w:proofErr w:type="spellEnd"/>
-      <w:r>
-        <w:rPr>
-          <w:rFonts w:ascii="Times New Roman" w:eastAsia="宋体" w:hAnsi="Times New Roman" w:cs="Times New Roman"/>
-          <w:kern w:val="0"/>
-          <w:sz w:val="20"/>
-          <w:szCs w:val="20"/>
-          <w14:ligatures w14:val="none"/>
-        </w:rPr>
-        <w:t xml:space="preserve">.” </w:t>
-      </w:r>
-      <w:r>
-        <w:rPr>
-          <w:rFonts w:ascii="Times New Roman" w:eastAsia="宋体" w:hAnsi="Times New Roman" w:cs="Times New Roman"/>
-          <w:i/>
-          <w:iCs/>
-          <w:kern w:val="0"/>
-          <w:sz w:val="20"/>
-          <w:szCs w:val="20"/>
-          <w14:ligatures w14:val="none"/>
-        </w:rPr>
-        <w:t>PMLA</w:t>
-      </w:r>
-      <w:r>
-        <w:rPr>
-          <w:rFonts w:ascii="Times New Roman" w:eastAsia="宋体" w:hAnsi="Times New Roman" w:cs="Times New Roman"/>
-          <w:kern w:val="0"/>
-          <w:sz w:val="20"/>
-          <w:szCs w:val="20"/>
-          <w14:ligatures w14:val="none"/>
-        </w:rPr>
-        <w:t xml:space="preserve"> 73, no. 1 (1958): 44.</w:t>
-      </w:r>
-      <w:hyperlink r:id="rId1" w:history="1">
-        <w:r>
-          <w:rPr>
-            <w:rStyle w:val="aa"/>
-            <w:rFonts w:ascii="Times New Roman" w:eastAsia="宋体" w:hAnsi="Times New Roman" w:cs="Times New Roman"/>
-            <w:kern w:val="0"/>
-            <w:sz w:val="20"/>
-            <w:szCs w:val="20"/>
-            <w14:ligatures w14:val="none"/>
-          </w:rPr>
-          <w:t>https://doi.org/10.2307/460274</w:t>
-        </w:r>
-      </w:hyperlink>
-      <w:r>
-        <w:rPr>
-          <w:rFonts w:ascii="Times New Roman" w:eastAsia="宋体" w:hAnsi="Times New Roman" w:cs="Times New Roman"/>
-          <w:kern w:val="0"/>
-          <w:sz w:val="20"/>
-          <w:szCs w:val="20"/>
-          <w14:ligatures w14:val="none"/>
-        </w:rPr>
-        <w:t>.</w:t>
-      </w:r>
-    </w:p>
-    <w:p>
-      <w:pPr>
-        <w:widowControl/>
-        <w:ind w:firstLineChars="200" w:firstLine="400"/>
-        <w:jc w:val="left"/>
-        <w:rPr>
-          <w:rFonts w:ascii="Times New Roman" w:eastAsia="宋体" w:hAnsi="Times New Roman" w:cs="Times New Roman"/>
-          <w:kern w:val="0"/>
-          <w:sz w:val="20"/>
-          <w:szCs w:val="20"/>
-          <w14:ligatures w14:val="none"/>
-        </w:rPr>
-      </w:pPr>
-    </w:p>
-  </w:footnote>
-  <w:footnote w:id="5">
-    <w:p>
-      <w:pPr>
-        <w:ind w:firstLineChars="200" w:firstLine="400"/>
-        <w:rPr>
-          <w:rStyle w:val="aa"/>
-          <w:rFonts w:ascii="Times New Roman" w:eastAsia="宋体" w:hAnsi="Times New Roman" w:cs="Times New Roman"/>
-          <w:kern w:val="0"/>
-          <w:sz w:val="20"/>
-          <w:szCs w:val="20"/>
-          <w14:ligatures w14:val="none"/>
-        </w:rPr>
-      </w:pPr>
-      <w:r>
-        <w:rPr>
-          <w:rStyle w:val="a9"/>
-          <w:rFonts w:ascii="Times New Roman" w:hAnsi="Times New Roman" w:cs="Times New Roman"/>
-          <w:sz w:val="20"/>
-          <w:szCs w:val="20"/>
-        </w:rPr>
-        <w:footnoteRef/>
-      </w:r>
-      <w:r>
-        <w:rPr>
-          <w:rFonts w:ascii="Times New Roman" w:hAnsi="Times New Roman" w:cs="Times New Roman"/>
-          <w:sz w:val="20"/>
-          <w:szCs w:val="20"/>
-        </w:rPr>
-        <w:t xml:space="preserve"> </w:t>
-      </w:r>
-      <w:r>
-        <w:rPr>
-          <w:rFonts w:ascii="Times New Roman" w:hAnsi="Times New Roman" w:cs="Times New Roman"/>
-          <w:color w:val="333333"/>
-          <w:sz w:val="20"/>
-          <w:szCs w:val="20"/>
-          <w:shd w:val="clear" w:color="auto" w:fill="FFFFFF"/>
-        </w:rPr>
-        <w:t xml:space="preserve">Jonathan Swift, </w:t>
-      </w:r>
-      <w:r>
-        <w:rPr>
-          <w:rFonts w:ascii="Times New Roman" w:hAnsi="Times New Roman" w:cs="Times New Roman"/>
-          <w:i/>
-          <w:iCs/>
-          <w:color w:val="333333"/>
-          <w:sz w:val="20"/>
-          <w:szCs w:val="20"/>
-          <w:shd w:val="clear" w:color="auto" w:fill="FFFFFF"/>
-        </w:rPr>
-        <w:t xml:space="preserve">Travels into Several Remote Nations of the World: In Four Parts. By Lemuel Gulliver, </w:t>
-      </w:r>
-      <w:proofErr w:type="gramStart"/>
-      <w:r>
-        <w:rPr>
-          <w:rFonts w:ascii="Times New Roman" w:hAnsi="Times New Roman" w:cs="Times New Roman"/>
-          <w:i/>
-          <w:iCs/>
-          <w:color w:val="333333"/>
-          <w:sz w:val="20"/>
-          <w:szCs w:val="20"/>
-          <w:shd w:val="clear" w:color="auto" w:fill="FFFFFF"/>
-        </w:rPr>
-        <w:t>First</w:t>
-      </w:r>
-      <w:proofErr w:type="gramEnd"/>
-      <w:r>
-        <w:rPr>
-          <w:rFonts w:ascii="Times New Roman" w:hAnsi="Times New Roman" w:cs="Times New Roman"/>
-          <w:i/>
-          <w:iCs/>
-          <w:color w:val="333333"/>
-          <w:sz w:val="20"/>
-          <w:szCs w:val="20"/>
-          <w:shd w:val="clear" w:color="auto" w:fill="FFFFFF"/>
-        </w:rPr>
-        <w:t xml:space="preserve"> a Surgeon, and Then a Captain of Several Ships</w:t>
-      </w:r>
-      <w:r>
-        <w:rPr>
-          <w:rFonts w:ascii="Times New Roman" w:hAnsi="Times New Roman" w:cs="Times New Roman"/>
-          <w:color w:val="333333"/>
-          <w:sz w:val="20"/>
-          <w:szCs w:val="20"/>
-          <w:shd w:val="clear" w:color="auto" w:fill="FFFFFF"/>
-        </w:rPr>
-        <w:t>, vol. 2, 139.</w:t>
-      </w:r>
-    </w:p>
-    <w:p>
-      <w:pPr>
-        <w:pStyle w:val="a7"/>
-        <w:ind w:firstLineChars="200" w:firstLine="400"/>
-        <w:rPr>
-          <w:rFonts w:ascii="Times New Roman" w:hAnsi="Times New Roman" w:cs="Times New Roman"/>
-          <w:sz w:val="20"/>
-          <w:szCs w:val="20"/>
-        </w:rPr>
-      </w:pPr>
-    </w:p>
-  </w:footnote>
-  <w:footnote w:id="6">
-    <w:p>
-      <w:pPr>
-        <w:pStyle w:val="a7"/>
-        <w:ind w:firstLineChars="200" w:firstLine="400"/>
-      </w:pPr>
-      <w:r>
-        <w:rPr>
-          <w:rStyle w:val="a9"/>
-          <w:rFonts w:ascii="Times New Roman" w:hAnsi="Times New Roman" w:cs="Times New Roman"/>
-          <w:sz w:val="20"/>
-          <w:szCs w:val="20"/>
-        </w:rPr>
-        <w:footnoteRef/>
-      </w:r>
-      <w:r>
-        <w:rPr>
-          <w:rFonts w:ascii="Times New Roman" w:hAnsi="Times New Roman" w:cs="Times New Roman"/>
-          <w:sz w:val="20"/>
-          <w:szCs w:val="20"/>
-        </w:rPr>
-        <w:t xml:space="preserve"> </w:t>
-      </w:r>
-      <w:r>
-        <w:rPr>
-          <w:rFonts w:ascii="Times New Roman" w:eastAsia="宋体" w:hAnsi="Times New Roman" w:cs="Times New Roman"/>
-          <w:kern w:val="0"/>
-          <w:sz w:val="20"/>
-          <w:szCs w:val="20"/>
-          <w14:ligatures w14:val="none"/>
-        </w:rPr>
-        <w:t xml:space="preserve">J. Leeds </w:t>
-      </w:r>
-      <w:proofErr w:type="spellStart"/>
-      <w:r>
-        <w:rPr>
-          <w:rFonts w:ascii="Times New Roman" w:eastAsia="宋体" w:hAnsi="Times New Roman" w:cs="Times New Roman"/>
-          <w:kern w:val="0"/>
-          <w:sz w:val="20"/>
-          <w:szCs w:val="20"/>
-          <w14:ligatures w14:val="none"/>
-        </w:rPr>
-        <w:t>Barroll</w:t>
-      </w:r>
-      <w:proofErr w:type="spellEnd"/>
-      <w:r>
-        <w:rPr>
-          <w:rFonts w:ascii="Times New Roman" w:eastAsia="宋体" w:hAnsi="Times New Roman" w:cs="Times New Roman"/>
-          <w:kern w:val="0"/>
-          <w:sz w:val="20"/>
-          <w:szCs w:val="20"/>
-          <w14:ligatures w14:val="none"/>
-        </w:rPr>
-        <w:t xml:space="preserve">. “Gulliver and the </w:t>
-      </w:r>
-      <w:proofErr w:type="spellStart"/>
-      <w:r>
-        <w:rPr>
-          <w:rFonts w:ascii="Times New Roman" w:eastAsia="宋体" w:hAnsi="Times New Roman" w:cs="Times New Roman"/>
-          <w:kern w:val="0"/>
-          <w:sz w:val="20"/>
-          <w:szCs w:val="20"/>
-          <w14:ligatures w14:val="none"/>
-        </w:rPr>
-        <w:t>Struldbruggs</w:t>
-      </w:r>
-      <w:proofErr w:type="spellEnd"/>
-      <w:r>
-        <w:rPr>
-          <w:rFonts w:ascii="Times New Roman" w:eastAsia="宋体" w:hAnsi="Times New Roman" w:cs="Times New Roman"/>
-          <w:kern w:val="0"/>
-          <w:sz w:val="20"/>
-          <w:szCs w:val="20"/>
-          <w14:ligatures w14:val="none"/>
-        </w:rPr>
-        <w:t xml:space="preserve">.” </w:t>
-      </w:r>
-      <w:r>
-        <w:rPr>
-          <w:rFonts w:ascii="Times New Roman" w:eastAsia="宋体" w:hAnsi="Times New Roman" w:cs="Times New Roman"/>
-          <w:i/>
-          <w:iCs/>
-          <w:kern w:val="0"/>
-          <w:sz w:val="20"/>
-          <w:szCs w:val="20"/>
-          <w14:ligatures w14:val="none"/>
-        </w:rPr>
-        <w:t>PMLA</w:t>
-      </w:r>
-      <w:r>
-        <w:rPr>
-          <w:rFonts w:ascii="Times New Roman" w:eastAsia="宋体" w:hAnsi="Times New Roman" w:cs="Times New Roman"/>
-          <w:kern w:val="0"/>
-          <w:sz w:val="20"/>
-          <w:szCs w:val="20"/>
-          <w14:ligatures w14:val="none"/>
-        </w:rPr>
-        <w:t xml:space="preserve"> 73, no. 1 (1958): 44.</w:t>
-      </w:r>
-      <w:hyperlink r:id="rId2" w:history="1">
-        <w:r>
-          <w:rPr>
-            <w:rStyle w:val="aa"/>
-            <w:rFonts w:ascii="Times New Roman" w:eastAsia="宋体" w:hAnsi="Times New Roman" w:cs="Times New Roman"/>
-            <w:kern w:val="0"/>
-            <w:sz w:val="20"/>
-            <w:szCs w:val="20"/>
-            <w14:ligatures w14:val="none"/>
-          </w:rPr>
-          <w:t>https://doi.org/10.2307/460274</w:t>
-        </w:r>
-      </w:hyperlink>
-      <w:r>
-        <w:rPr>
-          <w:rFonts w:ascii="Times New Roman" w:eastAsia="宋体" w:hAnsi="Times New Roman" w:cs="Times New Roman"/>
-          <w:kern w:val="0"/>
-          <w:sz w:val="20"/>
-          <w:szCs w:val="20"/>
-          <w14:ligatures w14:val="none"/>
-        </w:rPr>
-        <w:t>.</w:t>
-      </w:r>
-    </w:p>
-  </w:footnote>
-  <w:footnote w:id="7">
-    <w:p>
-      <w:pPr>
-        <w:pStyle w:val="a7"/>
-        <w:snapToGrid/>
-        <w:ind w:firstLineChars="200" w:firstLine="400"/>
-        <w:rPr>
-          <w:rFonts w:ascii="Times New Roman" w:eastAsia="宋体" w:hAnsi="Times New Roman" w:cs="Times New Roman"/>
-          <w:kern w:val="0"/>
-          <w:sz w:val="20"/>
-          <w:szCs w:val="20"/>
-          <w14:ligatures w14:val="none"/>
-        </w:rPr>
-      </w:pPr>
-      <w:r>
-        <w:rPr>
-          <w:rStyle w:val="a9"/>
-          <w:rFonts w:ascii="Times New Roman" w:hAnsi="Times New Roman" w:cs="Times New Roman"/>
-          <w:sz w:val="20"/>
-          <w:szCs w:val="20"/>
-        </w:rPr>
-        <w:footnoteRef/>
-      </w:r>
-      <w:r>
-        <w:rPr>
-          <w:rFonts w:ascii="Times New Roman" w:hAnsi="Times New Roman" w:cs="Times New Roman"/>
-          <w:sz w:val="20"/>
-          <w:szCs w:val="20"/>
-        </w:rPr>
-        <w:t xml:space="preserve"> </w:t>
-      </w:r>
-      <w:r>
-        <w:rPr>
-          <w:rFonts w:ascii="Times New Roman" w:eastAsia="宋体" w:hAnsi="Times New Roman" w:cs="Times New Roman"/>
-          <w:kern w:val="0"/>
-          <w:sz w:val="20"/>
-          <w:szCs w:val="20"/>
-          <w14:ligatures w14:val="none"/>
-        </w:rPr>
-        <w:t>Terry Eagleton, The Meaning of Life: A Very Short Introduction (Oxford: Oxford University Press, 2008), 61.</w:t>
-      </w:r>
-    </w:p>
-    <w:p>
-      <w:pPr>
-        <w:pStyle w:val="a7"/>
-        <w:snapToGrid/>
-        <w:ind w:firstLineChars="200" w:firstLine="400"/>
-        <w:rPr>
-          <w:rFonts w:ascii="Times New Roman" w:hAnsi="Times New Roman" w:cs="Times New Roman"/>
-          <w:sz w:val="20"/>
-          <w:szCs w:val="20"/>
-        </w:rPr>
-      </w:pPr>
-    </w:p>
-  </w:footnote>
-  <w:footnote w:id="8">
-    <w:p>
-      <w:pPr>
-        <w:pStyle w:val="a7"/>
-        <w:snapToGrid/>
-        <w:ind w:firstLineChars="200" w:firstLine="400"/>
-        <w:rPr>
-          <w:rFonts w:ascii="Times New Roman" w:hAnsi="Times New Roman" w:cs="Times New Roman"/>
-          <w:sz w:val="20"/>
-          <w:szCs w:val="20"/>
-        </w:rPr>
-      </w:pPr>
-      <w:r>
-        <w:rPr>
-          <w:rStyle w:val="a9"/>
-          <w:rFonts w:ascii="Times New Roman" w:hAnsi="Times New Roman" w:cs="Times New Roman"/>
-          <w:sz w:val="20"/>
-          <w:szCs w:val="20"/>
-        </w:rPr>
-        <w:footnoteRef/>
-      </w:r>
-      <w:r>
-        <w:rPr>
-          <w:rFonts w:ascii="Times New Roman" w:hAnsi="Times New Roman" w:cs="Times New Roman"/>
-          <w:sz w:val="20"/>
-          <w:szCs w:val="20"/>
-        </w:rPr>
-        <w:t xml:space="preserve"> </w:t>
-      </w:r>
-      <w:r>
-        <w:rPr>
-          <w:rFonts w:ascii="Times New Roman" w:eastAsia="宋体" w:hAnsi="Times New Roman" w:cs="Times New Roman"/>
-          <w:kern w:val="0"/>
-          <w:sz w:val="20"/>
-          <w:szCs w:val="20"/>
-          <w14:ligatures w14:val="none"/>
-        </w:rPr>
-        <w:t>Eagleton</w:t>
-      </w:r>
-      <w:r>
-        <w:rPr>
-          <w:rFonts w:ascii="Times New Roman" w:eastAsia="宋体" w:hAnsi="Times New Roman" w:cs="Times New Roman"/>
-          <w:kern w:val="0"/>
-          <w:sz w:val="20"/>
-          <w:szCs w:val="20"/>
-          <w14:ligatures w14:val="none"/>
-        </w:rPr>
-        <w:t>, 61.</w:t>
+        <w:t>Eagleton, 61.</w:t>
       </w:r>
     </w:p>
   </w:footnote>

</xml_diff>